<commit_message>
update leanboard + na de go alles veranderd
</commit_message>
<xml_diff>
--- a/Leanboard.docx
+++ b/Leanboard.docx
@@ -167,14 +167,6 @@
     <w:p>
       <w:pPr>
         <w:rPr>
-          <w:sz w:val="72"/>
-          <w:szCs w:val="72"/>
-        </w:rPr>
-      </w:pPr>
-    </w:p>
-    <w:p>
-      <w:pPr>
-        <w:rPr>
           <w:sz w:val="44"/>
           <w:szCs w:val="44"/>
         </w:rPr>
@@ -273,13 +265,125 @@
         </w:rPr>
         <w:t xml:space="preserve">. We gaan hier werken met </w:t>
       </w:r>
+      <w:proofErr w:type="spellStart"/>
+      <w:r>
+        <w:rPr>
+          <w:sz w:val="28"/>
+          <w:szCs w:val="28"/>
+        </w:rPr>
+        <w:t>Frontend</w:t>
+      </w:r>
+      <w:proofErr w:type="spellEnd"/>
+      <w:r>
+        <w:rPr>
+          <w:sz w:val="28"/>
+          <w:szCs w:val="28"/>
+        </w:rPr>
+        <w:t xml:space="preserve"> en Backend. Deze verbind je. De applicatie gaat een transactiesysteem voorstellen, zoals PayPal. Hierbij zijn meerdere eisen gesteld die in de front- backend moeten voorkomen. </w:t>
+      </w:r>
+      <w:r>
+        <w:rPr>
+          <w:sz w:val="28"/>
+          <w:szCs w:val="28"/>
+        </w:rPr>
+        <w:br/>
+      </w:r>
+      <w:r>
+        <w:rPr>
+          <w:sz w:val="28"/>
+          <w:szCs w:val="28"/>
+        </w:rPr>
+        <w:br/>
+      </w:r>
+      <w:r>
+        <w:rPr>
+          <w:b/>
+          <w:bCs/>
+          <w:sz w:val="28"/>
+          <w:szCs w:val="28"/>
+        </w:rPr>
+        <w:t>Waar halen we ontbrekende informatie vandaan?</w:t>
+      </w:r>
+      <w:r>
+        <w:rPr>
+          <w:b/>
+          <w:bCs/>
+          <w:sz w:val="28"/>
+          <w:szCs w:val="28"/>
+        </w:rPr>
+        <w:br/>
+      </w:r>
+      <w:r>
+        <w:rPr>
+          <w:b/>
+          <w:bCs/>
+          <w:sz w:val="28"/>
+          <w:szCs w:val="28"/>
+        </w:rPr>
+        <w:br/>
+      </w:r>
+      <w:r>
+        <w:rPr>
+          <w:sz w:val="28"/>
+          <w:szCs w:val="28"/>
+        </w:rPr>
+        <w:t xml:space="preserve">Zodra we iets niet weten of ergens vastlopen kunnen we de ontbrekende informatie halen van google. We melden het probleem in de zoekbalk en hiermee kan je de oplossing gemakkelijk vinden. </w:t>
+      </w:r>
+      <w:r>
+        <w:rPr>
+          <w:sz w:val="28"/>
+          <w:szCs w:val="28"/>
+        </w:rPr>
+        <w:br/>
+      </w:r>
+      <w:r>
+        <w:rPr>
+          <w:sz w:val="28"/>
+          <w:szCs w:val="28"/>
+        </w:rPr>
+        <w:br/>
+      </w:r>
+      <w:r>
+        <w:rPr>
+          <w:b/>
+          <w:bCs/>
+          <w:sz w:val="28"/>
+          <w:szCs w:val="28"/>
+        </w:rPr>
+        <w:t>Welke code moeten we gaan gebruiken?</w:t>
+      </w:r>
+      <w:r>
+        <w:rPr>
+          <w:b/>
+          <w:bCs/>
+          <w:sz w:val="28"/>
+          <w:szCs w:val="28"/>
+        </w:rPr>
+        <w:br/>
+      </w:r>
+      <w:r>
+        <w:rPr>
+          <w:b/>
+          <w:bCs/>
+          <w:sz w:val="28"/>
+          <w:szCs w:val="28"/>
+        </w:rPr>
+        <w:br/>
+      </w:r>
+      <w:r>
+        <w:rPr>
+          <w:sz w:val="28"/>
+          <w:szCs w:val="28"/>
+        </w:rPr>
+        <w:t xml:space="preserve">Bij de </w:t>
+      </w:r>
       <w:proofErr w:type="gramStart"/>
       <w:r>
         <w:rPr>
           <w:sz w:val="28"/>
           <w:szCs w:val="28"/>
         </w:rPr>
-        <w:t>Front end</w:t>
+        <w:t>front end</w:t>
       </w:r>
       <w:proofErr w:type="gramEnd"/>
       <w:r>
@@ -287,7 +391,21 @@
           <w:sz w:val="28"/>
           <w:szCs w:val="28"/>
         </w:rPr>
-        <w:t xml:space="preserve"> en Back end. Deze verbind je. De applicatie gaat een transactiesysteem voorstellen, zoals PayPal. Hierbij zijn meerdere eisen gesteld die in de front- backend moeten voorkomen. </w:t>
+        <w:t xml:space="preserve"> moeten we ons voornamelijk gaan focussen op HTML, CSS en Javascript. Bij de backend kan je je het beste gaan focussen op</w:t>
+      </w:r>
+      <w:r>
+        <w:rPr>
+          <w:sz w:val="28"/>
+          <w:szCs w:val="28"/>
+        </w:rPr>
+        <w:t>, PHP en Java</w:t>
+      </w:r>
+      <w:r>
+        <w:rPr>
+          <w:sz w:val="28"/>
+          <w:szCs w:val="28"/>
+        </w:rPr>
+        <w:t xml:space="preserve">. </w:t>
       </w:r>
       <w:r>
         <w:rPr>
@@ -310,12 +428,10 @@
           <w:sz w:val="28"/>
           <w:szCs w:val="28"/>
         </w:rPr>
-        <w:t>Waar halen we ontbrekende informatie vandaan?</w:t>
-      </w:r>
-      <w:r>
-        <w:rPr>
-          <w:b/>
-          <w:bCs/>
+        <w:t>Bronnen:</w:t>
+      </w:r>
+      <w:r>
+        <w:rPr>
           <w:sz w:val="28"/>
           <w:szCs w:val="28"/>
         </w:rPr>
@@ -323,125 +439,42 @@
       </w:r>
       <w:r>
         <w:rPr>
-          <w:b/>
-          <w:bCs/>
-          <w:sz w:val="28"/>
-          <w:szCs w:val="28"/>
-        </w:rPr>
-        <w:br/>
-      </w:r>
-      <w:r>
-        <w:rPr>
-          <w:sz w:val="28"/>
-          <w:szCs w:val="28"/>
-        </w:rPr>
-        <w:t xml:space="preserve">Zodra we iets niet weten of ergens vastlopen kunnen we de ontbrekende informatie halen van google. We melden het probleem in de zoekbalk en hiermee kan je de oplossing gemakkelijk vinden. </w:t>
-      </w:r>
-      <w:r>
-        <w:rPr>
-          <w:sz w:val="28"/>
-          <w:szCs w:val="28"/>
-        </w:rPr>
-        <w:br/>
-      </w:r>
-      <w:r>
-        <w:rPr>
-          <w:sz w:val="28"/>
-          <w:szCs w:val="28"/>
-        </w:rPr>
-        <w:br/>
-      </w:r>
-      <w:r>
-        <w:rPr>
-          <w:b/>
-          <w:bCs/>
-          <w:sz w:val="28"/>
-          <w:szCs w:val="28"/>
-        </w:rPr>
-        <w:t>Welke code moeten we gaan gebruiken?</w:t>
-      </w:r>
-      <w:r>
-        <w:rPr>
-          <w:b/>
-          <w:bCs/>
-          <w:sz w:val="28"/>
-          <w:szCs w:val="28"/>
-        </w:rPr>
-        <w:br/>
-      </w:r>
-      <w:r>
-        <w:rPr>
-          <w:b/>
-          <w:bCs/>
-          <w:sz w:val="28"/>
-          <w:szCs w:val="28"/>
-        </w:rPr>
-        <w:br/>
-      </w:r>
-      <w:r>
-        <w:rPr>
-          <w:sz w:val="28"/>
-          <w:szCs w:val="28"/>
-        </w:rPr>
-        <w:t xml:space="preserve">Bij de </w:t>
-      </w:r>
-      <w:proofErr w:type="gramStart"/>
-      <w:r>
-        <w:rPr>
-          <w:sz w:val="28"/>
-          <w:szCs w:val="28"/>
-        </w:rPr>
-        <w:t>front end</w:t>
-      </w:r>
-      <w:proofErr w:type="gramEnd"/>
-      <w:r>
-        <w:rPr>
-          <w:sz w:val="28"/>
-          <w:szCs w:val="28"/>
-        </w:rPr>
-        <w:t xml:space="preserve"> moeten we ons voornamelijk gaan focussen op HTML, CSS en Javascript. Bij de backend kan je je het beste gaan focussen op</w:t>
-      </w:r>
-      <w:r>
-        <w:rPr>
-          <w:sz w:val="28"/>
-          <w:szCs w:val="28"/>
-        </w:rPr>
-        <w:t>, PHP en Java</w:t>
-      </w:r>
-      <w:r>
-        <w:rPr>
-          <w:sz w:val="28"/>
-          <w:szCs w:val="28"/>
-        </w:rPr>
-        <w:t xml:space="preserve">. </w:t>
-      </w:r>
-      <w:r>
-        <w:rPr>
-          <w:sz w:val="28"/>
-          <w:szCs w:val="28"/>
-        </w:rPr>
-        <w:br/>
-      </w:r>
-      <w:r>
-        <w:rPr>
-          <w:sz w:val="28"/>
-          <w:szCs w:val="28"/>
-        </w:rPr>
-        <w:br/>
-      </w:r>
-      <w:r>
-        <w:rPr>
-          <w:sz w:val="28"/>
-          <w:szCs w:val="28"/>
-        </w:rPr>
-        <w:t>Bronnen:</w:t>
-      </w:r>
-      <w:r>
-        <w:rPr>
-          <w:sz w:val="28"/>
-          <w:szCs w:val="28"/>
-        </w:rPr>
-        <w:br/>
+          <w:sz w:val="28"/>
+          <w:szCs w:val="28"/>
+        </w:rPr>
+        <w:t xml:space="preserve">als bron hebben we eerst de hele </w:t>
+      </w:r>
+      <w:proofErr w:type="spellStart"/>
+      <w:r>
+        <w:rPr>
+          <w:sz w:val="28"/>
+          <w:szCs w:val="28"/>
+        </w:rPr>
+        <w:t>padlet</w:t>
+      </w:r>
+      <w:proofErr w:type="spellEnd"/>
+      <w:r>
+        <w:rPr>
+          <w:sz w:val="28"/>
+          <w:szCs w:val="28"/>
+        </w:rPr>
+        <w:t xml:space="preserve"> doorgelezen, zodat we de hele opdracht goed snapte. En weten wat de criteria van de </w:t>
+      </w:r>
+      <w:proofErr w:type="spellStart"/>
+      <w:r>
+        <w:rPr>
+          <w:sz w:val="28"/>
+          <w:szCs w:val="28"/>
+        </w:rPr>
+        <w:t>challegen</w:t>
+      </w:r>
+      <w:proofErr w:type="spellEnd"/>
+      <w:r>
+        <w:rPr>
+          <w:sz w:val="28"/>
+          <w:szCs w:val="28"/>
+        </w:rPr>
+        <w:t xml:space="preserve"> zijn. </w:t>
       </w:r>
       <w:r>
         <w:rPr>
@@ -499,22 +532,118 @@
           <w:szCs w:val="28"/>
         </w:rPr>
       </w:pPr>
-    </w:p>
-    <w:p>
-      <w:pPr>
-        <w:rPr>
-          <w:sz w:val="28"/>
-          <w:szCs w:val="28"/>
-        </w:rPr>
-      </w:pPr>
-    </w:p>
-    <w:p>
-      <w:pPr>
-        <w:rPr>
-          <w:sz w:val="28"/>
-          <w:szCs w:val="28"/>
-        </w:rPr>
-      </w:pPr>
+      <w:r>
+        <w:rPr>
+          <w:sz w:val="28"/>
+          <w:szCs w:val="28"/>
+        </w:rPr>
+        <w:t xml:space="preserve">Daarna hebben we naar de site van de Rabobank bekeken om te zien hoe een </w:t>
+      </w:r>
+      <w:proofErr w:type="spellStart"/>
+      <w:r>
+        <w:rPr>
+          <w:sz w:val="28"/>
+          <w:szCs w:val="28"/>
+        </w:rPr>
+        <w:t>proffecionele</w:t>
+      </w:r>
+      <w:proofErr w:type="spellEnd"/>
+      <w:r>
+        <w:rPr>
+          <w:sz w:val="28"/>
+          <w:szCs w:val="28"/>
+        </w:rPr>
+        <w:t xml:space="preserve"> transactie site eruitziet. </w:t>
+      </w:r>
+    </w:p>
+    <w:p>
+      <w:pPr>
+        <w:rPr>
+          <w:sz w:val="28"/>
+          <w:szCs w:val="28"/>
+        </w:rPr>
+      </w:pPr>
+      <w:hyperlink r:id="rId8" w:history="1">
+        <w:r>
+          <w:rPr>
+            <w:rStyle w:val="Hyperlink"/>
+            <w:sz w:val="28"/>
+            <w:szCs w:val="28"/>
+          </w:rPr>
+          <w:t>https://www.rabobank.nl/particulieren</w:t>
+        </w:r>
+      </w:hyperlink>
+      <w:r>
+        <w:rPr>
+          <w:sz w:val="28"/>
+          <w:szCs w:val="28"/>
+        </w:rPr>
+        <w:t xml:space="preserve"> </w:t>
+      </w:r>
+    </w:p>
+    <w:p>
+      <w:pPr>
+        <w:rPr>
+          <w:sz w:val="28"/>
+          <w:szCs w:val="28"/>
+        </w:rPr>
+      </w:pPr>
+      <w:r>
+        <w:rPr>
+          <w:sz w:val="28"/>
+          <w:szCs w:val="28"/>
+        </w:rPr>
+        <w:t xml:space="preserve">Ook hebben we gekeken naar de </w:t>
+      </w:r>
+      <w:proofErr w:type="spellStart"/>
+      <w:r>
+        <w:rPr>
+          <w:sz w:val="28"/>
+          <w:szCs w:val="28"/>
+        </w:rPr>
+        <w:t>paypal</w:t>
+      </w:r>
+      <w:proofErr w:type="spellEnd"/>
+      <w:r>
+        <w:rPr>
+          <w:sz w:val="28"/>
+          <w:szCs w:val="28"/>
+        </w:rPr>
+        <w:t xml:space="preserve"> site en specifiek naar het aanmaken van een nieuw account zodat we inspiratie hadden voor onze transactie applicatie. Ik heb daar vervolgens t idee vandaan gehaald om het een optie te </w:t>
+      </w:r>
+      <w:r>
+        <w:rPr>
+          <w:sz w:val="28"/>
+          <w:szCs w:val="28"/>
+        </w:rPr>
+        <w:lastRenderedPageBreak/>
+        <w:t>maken om een privérekening of zakelijke rekening te openen. En welke gegevens je precies moet invullen om een account aan te kunnen maken.</w:t>
+      </w:r>
+    </w:p>
+    <w:p>
+      <w:pPr>
+        <w:rPr>
+          <w:sz w:val="28"/>
+          <w:szCs w:val="28"/>
+        </w:rPr>
+      </w:pPr>
+      <w:hyperlink r:id="rId9" w:history="1">
+        <w:r>
+          <w:rPr>
+            <w:rStyle w:val="Hyperlink"/>
+            <w:sz w:val="28"/>
+            <w:szCs w:val="28"/>
+          </w:rPr>
+          <w:t>https://www.paypal.com/nl/webapps/mpp/account-selection</w:t>
+        </w:r>
+      </w:hyperlink>
+      <w:r>
+        <w:rPr>
+          <w:sz w:val="28"/>
+          <w:szCs w:val="28"/>
+        </w:rPr>
+        <w:t xml:space="preserve"> </w:t>
+      </w:r>
     </w:p>
     <w:p>
       <w:pPr>
@@ -536,7 +665,6 @@
           <w:sz w:val="48"/>
           <w:szCs w:val="48"/>
         </w:rPr>
-        <w:lastRenderedPageBreak/>
         <w:t>Leerdoelen</w:t>
       </w:r>
       <w:r>
@@ -556,6 +684,8 @@
       <w:proofErr w:type="spellStart"/>
       <w:r>
         <w:rPr>
+          <w:b/>
+          <w:bCs/>
           <w:sz w:val="28"/>
           <w:szCs w:val="28"/>
         </w:rPr>
@@ -564,6 +694,8 @@
       <w:proofErr w:type="spellEnd"/>
       <w:r>
         <w:rPr>
+          <w:b/>
+          <w:bCs/>
           <w:sz w:val="28"/>
           <w:szCs w:val="28"/>
         </w:rPr>
@@ -732,6 +864,14 @@
           <w:szCs w:val="28"/>
         </w:rPr>
         <w:br/>
+      </w:r>
+      <w:r>
+        <w:rPr>
+          <w:b/>
+          <w:bCs/>
+          <w:sz w:val="28"/>
+          <w:szCs w:val="28"/>
+        </w:rPr>
         <w:t>Samuel:</w:t>
       </w:r>
       <w:r>
@@ -858,6 +998,14 @@
           <w:szCs w:val="28"/>
         </w:rPr>
         <w:br/>
+      </w:r>
+      <w:r>
+        <w:rPr>
+          <w:b/>
+          <w:bCs/>
+          <w:sz w:val="28"/>
+          <w:szCs w:val="28"/>
+        </w:rPr>
         <w:t>Jesse:</w:t>
       </w:r>
       <w:r>
@@ -881,31 +1029,234 @@
           <w:sz w:val="28"/>
           <w:szCs w:val="28"/>
         </w:rPr>
-        <w:t xml:space="preserve">Technisch </w:t>
-      </w:r>
+        <w:t>Technisch leerdoel:</w:t>
+      </w:r>
+      <w:r>
+        <w:rPr>
+          <w:sz w:val="28"/>
+          <w:szCs w:val="28"/>
+        </w:rPr>
+        <w:t xml:space="preserve"> </w:t>
+      </w:r>
+      <w:r>
+        <w:rPr>
+          <w:sz w:val="28"/>
+          <w:szCs w:val="28"/>
+        </w:rPr>
+        <w:t xml:space="preserve">Ik kan na deze </w:t>
+      </w:r>
+      <w:proofErr w:type="spellStart"/>
+      <w:r>
+        <w:rPr>
+          <w:sz w:val="28"/>
+          <w:szCs w:val="28"/>
+        </w:rPr>
+        <w:t>challenge</w:t>
+      </w:r>
+      <w:proofErr w:type="spellEnd"/>
+      <w:r>
+        <w:rPr>
+          <w:sz w:val="28"/>
+          <w:szCs w:val="28"/>
+        </w:rPr>
+        <w:t xml:space="preserve"> een </w:t>
+      </w:r>
+      <w:proofErr w:type="spellStart"/>
+      <w:r>
+        <w:rPr>
+          <w:sz w:val="28"/>
+          <w:szCs w:val="28"/>
+        </w:rPr>
+        <w:t>mockup</w:t>
+      </w:r>
+      <w:proofErr w:type="spellEnd"/>
+      <w:r>
+        <w:rPr>
+          <w:sz w:val="28"/>
+          <w:szCs w:val="28"/>
+        </w:rPr>
+        <w:t xml:space="preserve"> maken in </w:t>
+      </w:r>
+      <w:proofErr w:type="spellStart"/>
+      <w:r>
+        <w:rPr>
+          <w:sz w:val="28"/>
+          <w:szCs w:val="28"/>
+        </w:rPr>
+        <w:t>affinity</w:t>
+      </w:r>
+      <w:proofErr w:type="spellEnd"/>
+      <w:r>
+        <w:rPr>
+          <w:sz w:val="28"/>
+          <w:szCs w:val="28"/>
+        </w:rPr>
+        <w:t xml:space="preserve"> designer met behulp van </w:t>
+      </w:r>
+      <w:proofErr w:type="spellStart"/>
+      <w:r>
+        <w:rPr>
+          <w:sz w:val="28"/>
+          <w:szCs w:val="28"/>
+        </w:rPr>
+        <w:t>kopieren</w:t>
+      </w:r>
+      <w:proofErr w:type="spellEnd"/>
+      <w:r>
+        <w:rPr>
+          <w:sz w:val="28"/>
+          <w:szCs w:val="28"/>
+        </w:rPr>
+        <w:t xml:space="preserve"> van </w:t>
+      </w:r>
+      <w:proofErr w:type="spellStart"/>
+      <w:r>
+        <w:rPr>
+          <w:sz w:val="28"/>
+          <w:szCs w:val="28"/>
+        </w:rPr>
+        <w:t>fotos</w:t>
+      </w:r>
+      <w:proofErr w:type="spellEnd"/>
+      <w:r>
+        <w:rPr>
+          <w:sz w:val="28"/>
+          <w:szCs w:val="28"/>
+        </w:rPr>
+        <w:t xml:space="preserve"> en gebruik maken van hokjes voor tekst. Binnen 3 weken.</w:t>
+      </w:r>
+      <w:r>
+        <w:rPr>
+          <w:sz w:val="28"/>
+          <w:szCs w:val="28"/>
+        </w:rPr>
+        <w:br/>
+      </w:r>
+      <w:r>
+        <w:rPr>
+          <w:sz w:val="28"/>
+          <w:szCs w:val="28"/>
+        </w:rPr>
+        <w:br/>
+      </w:r>
+      <w:r>
+        <w:rPr>
+          <w:b/>
+          <w:bCs/>
+          <w:sz w:val="28"/>
+          <w:szCs w:val="28"/>
+        </w:rPr>
+        <w:t>Niet technisch leerdoel:</w:t>
+      </w:r>
+      <w:r>
+        <w:rPr>
+          <w:b/>
+          <w:bCs/>
+          <w:sz w:val="28"/>
+          <w:szCs w:val="28"/>
+        </w:rPr>
+        <w:t xml:space="preserve"> </w:t>
+      </w:r>
+      <w:r>
+        <w:rPr>
+          <w:sz w:val="28"/>
+          <w:szCs w:val="28"/>
+        </w:rPr>
+        <w:t xml:space="preserve">Concentratie verbeteren bijhouden </w:t>
+      </w:r>
+      <w:proofErr w:type="spellStart"/>
+      <w:r>
+        <w:rPr>
+          <w:sz w:val="28"/>
+          <w:szCs w:val="28"/>
+        </w:rPr>
+        <w:t>hoevajak</w:t>
+      </w:r>
+      <w:proofErr w:type="spellEnd"/>
+      <w:r>
+        <w:rPr>
+          <w:sz w:val="28"/>
+          <w:szCs w:val="28"/>
+        </w:rPr>
+        <w:t xml:space="preserve"> ik word </w:t>
+      </w:r>
+      <w:r>
+        <w:rPr>
+          <w:sz w:val="28"/>
+          <w:szCs w:val="28"/>
+        </w:rPr>
+        <w:lastRenderedPageBreak/>
+        <w:t>afgeleid. En daaruit bepalen of het beter gaat dan eerst of tot er nog verbetering aan toe is.</w:t>
+      </w:r>
+    </w:p>
+    <w:p>
+      <w:pPr>
+        <w:rPr>
+          <w:sz w:val="28"/>
+          <w:szCs w:val="28"/>
+        </w:rPr>
+      </w:pPr>
+    </w:p>
+    <w:p>
+      <w:pPr>
+        <w:rPr>
+          <w:sz w:val="28"/>
+          <w:szCs w:val="28"/>
+        </w:rPr>
+      </w:pPr>
+    </w:p>
+    <w:p>
+      <w:pPr>
+        <w:rPr>
+          <w:b/>
+          <w:bCs/>
+          <w:sz w:val="28"/>
+          <w:szCs w:val="28"/>
+        </w:rPr>
+      </w:pPr>
+      <w:r>
+        <w:rPr>
+          <w:b/>
+          <w:bCs/>
+          <w:sz w:val="28"/>
+          <w:szCs w:val="28"/>
+        </w:rPr>
+        <w:t>Hedwig:</w:t>
+      </w:r>
+    </w:p>
+    <w:p>
+      <w:pPr>
+        <w:rPr>
+          <w:b/>
+          <w:bCs/>
+          <w:sz w:val="28"/>
+          <w:szCs w:val="28"/>
+        </w:rPr>
+      </w:pPr>
+      <w:r>
+        <w:rPr>
+          <w:b/>
+          <w:bCs/>
+          <w:sz w:val="28"/>
+          <w:szCs w:val="28"/>
+        </w:rPr>
+        <w:t>Technisch leerdoel:</w:t>
+      </w:r>
+    </w:p>
+    <w:p>
+      <w:pPr>
+        <w:rPr>
+          <w:sz w:val="28"/>
+          <w:szCs w:val="28"/>
+        </w:rPr>
+      </w:pPr>
       <w:proofErr w:type="gramStart"/>
       <w:r>
         <w:rPr>
-          <w:b/>
-          <w:bCs/>
-          <w:sz w:val="28"/>
-          <w:szCs w:val="28"/>
-        </w:rPr>
-        <w:t>leerdoel:</w:t>
-      </w:r>
-      <w:r>
-        <w:rPr>
-          <w:sz w:val="28"/>
-          <w:szCs w:val="28"/>
-        </w:rPr>
-        <w:t xml:space="preserve">  </w:t>
-      </w:r>
-      <w:r>
-        <w:rPr>
-          <w:sz w:val="28"/>
-          <w:szCs w:val="28"/>
-        </w:rPr>
-        <w:t>Ik</w:t>
+          <w:sz w:val="28"/>
+          <w:szCs w:val="28"/>
+        </w:rPr>
+        <w:t>ik</w:t>
       </w:r>
       <w:proofErr w:type="gramEnd"/>
       <w:r>
@@ -913,7 +1264,7 @@
           <w:sz w:val="28"/>
           <w:szCs w:val="28"/>
         </w:rPr>
-        <w:t xml:space="preserve"> kan na deze </w:t>
+        <w:t xml:space="preserve"> wil graag op het einde van de </w:t>
       </w:r>
       <w:proofErr w:type="spellStart"/>
       <w:r>
@@ -929,7 +1280,59 @@
           <w:sz w:val="28"/>
           <w:szCs w:val="28"/>
         </w:rPr>
-        <w:t xml:space="preserve"> een </w:t>
+        <w:t xml:space="preserve"> weten hoe backend in elkaar zit, en zelf een database kunnen maken. Ik heb nog nooit een database gemaakt en ik ben eigenlijk best enthousiast om het uit te proberen, een database te ontwerpen en te testen.</w:t>
+      </w:r>
+    </w:p>
+    <w:p>
+      <w:pPr>
+        <w:rPr>
+          <w:b/>
+          <w:bCs/>
+          <w:sz w:val="28"/>
+          <w:szCs w:val="28"/>
+        </w:rPr>
+      </w:pPr>
+      <w:r>
+        <w:rPr>
+          <w:b/>
+          <w:bCs/>
+          <w:sz w:val="28"/>
+          <w:szCs w:val="28"/>
+        </w:rPr>
+        <w:t xml:space="preserve">Niet </w:t>
+      </w:r>
+      <w:r>
+        <w:rPr>
+          <w:b/>
+          <w:bCs/>
+          <w:sz w:val="28"/>
+          <w:szCs w:val="28"/>
+        </w:rPr>
+        <w:t>Technisch leerdoel:</w:t>
+      </w:r>
+    </w:p>
+    <w:p>
+      <w:pPr>
+        <w:rPr>
+          <w:sz w:val="28"/>
+          <w:szCs w:val="28"/>
+        </w:rPr>
+      </w:pPr>
+      <w:proofErr w:type="gramStart"/>
+      <w:r>
+        <w:rPr>
+          <w:sz w:val="28"/>
+          <w:szCs w:val="28"/>
+        </w:rPr>
+        <w:t>ik</w:t>
+      </w:r>
+      <w:proofErr w:type="gramEnd"/>
+      <w:r>
+        <w:rPr>
+          <w:sz w:val="28"/>
+          <w:szCs w:val="28"/>
+        </w:rPr>
+        <w:t xml:space="preserve"> wil deze </w:t>
       </w:r>
       <w:proofErr w:type="spellStart"/>
       <w:r>
@@ -937,7 +1340,7 @@
           <w:sz w:val="28"/>
           <w:szCs w:val="28"/>
         </w:rPr>
-        <w:t>mockup</w:t>
+        <w:t>challenge</w:t>
       </w:r>
       <w:proofErr w:type="spellEnd"/>
       <w:r>
@@ -945,7 +1348,7 @@
           <w:sz w:val="28"/>
           <w:szCs w:val="28"/>
         </w:rPr>
-        <w:t xml:space="preserve"> maken in </w:t>
+        <w:t xml:space="preserve"> graag iets kunnen presenteren, vorige </w:t>
       </w:r>
       <w:proofErr w:type="spellStart"/>
       <w:r>
@@ -953,7 +1356,7 @@
           <w:sz w:val="28"/>
           <w:szCs w:val="28"/>
         </w:rPr>
-        <w:t>affinity</w:t>
+        <w:t>challenge</w:t>
       </w:r>
       <w:proofErr w:type="spellEnd"/>
       <w:r>
@@ -961,7 +1364,7 @@
           <w:sz w:val="28"/>
           <w:szCs w:val="28"/>
         </w:rPr>
-        <w:t xml:space="preserve"> designer met behulp van </w:t>
+        <w:t xml:space="preserve"> hing ik zo vast dat ik niet het parallel programma had om een </w:t>
       </w:r>
       <w:proofErr w:type="spellStart"/>
       <w:r>
@@ -969,7 +1372,7 @@
           <w:sz w:val="28"/>
           <w:szCs w:val="28"/>
         </w:rPr>
-        <w:t>kopieren</w:t>
+        <w:t>windows</w:t>
       </w:r>
       <w:proofErr w:type="spellEnd"/>
       <w:r>
@@ -977,7 +1380,7 @@
           <w:sz w:val="28"/>
           <w:szCs w:val="28"/>
         </w:rPr>
-        <w:t xml:space="preserve"> van </w:t>
+        <w:t xml:space="preserve"> applicatie te kunnen maken. Dus wil ik deze </w:t>
       </w:r>
       <w:proofErr w:type="spellStart"/>
       <w:r>
@@ -985,7 +1388,7 @@
           <w:sz w:val="28"/>
           <w:szCs w:val="28"/>
         </w:rPr>
-        <w:t>fotos</w:t>
+        <w:t>challege</w:t>
       </w:r>
       <w:proofErr w:type="spellEnd"/>
       <w:r>
@@ -993,327 +1396,8 @@
           <w:sz w:val="28"/>
           <w:szCs w:val="28"/>
         </w:rPr>
-        <w:t xml:space="preserve"> en gebruik maken van hokjes voor tekst. Binnen 3 weken.</w:t>
-      </w:r>
-      <w:r>
-        <w:rPr>
-          <w:sz w:val="28"/>
-          <w:szCs w:val="28"/>
-        </w:rPr>
-        <w:br/>
-      </w:r>
-      <w:r>
-        <w:rPr>
-          <w:sz w:val="28"/>
-          <w:szCs w:val="28"/>
-        </w:rPr>
-        <w:br/>
-      </w:r>
-      <w:r>
-        <w:rPr>
-          <w:b/>
-          <w:bCs/>
-          <w:sz w:val="28"/>
-          <w:szCs w:val="28"/>
-        </w:rPr>
-        <w:t>Niet technisch leerdoel:</w:t>
-      </w:r>
-      <w:r>
-        <w:rPr>
-          <w:b/>
-          <w:bCs/>
-          <w:sz w:val="28"/>
-          <w:szCs w:val="28"/>
-        </w:rPr>
-        <w:t xml:space="preserve"> </w:t>
-      </w:r>
-      <w:r>
-        <w:rPr>
-          <w:sz w:val="28"/>
-          <w:szCs w:val="28"/>
-        </w:rPr>
-        <w:t xml:space="preserve">Concentratie verbeteren bijhouden </w:t>
-      </w:r>
-      <w:proofErr w:type="spellStart"/>
-      <w:r>
-        <w:rPr>
-          <w:sz w:val="28"/>
-          <w:szCs w:val="28"/>
-        </w:rPr>
-        <w:t>hoevajak</w:t>
-      </w:r>
-      <w:proofErr w:type="spellEnd"/>
-      <w:r>
-        <w:rPr>
-          <w:sz w:val="28"/>
-          <w:szCs w:val="28"/>
-        </w:rPr>
-        <w:t xml:space="preserve"> ik word afgeleid. En daaruit bepalen of het beter gaat dan eerst of tot er nog verbetering aan toe is.</w:t>
-      </w:r>
-    </w:p>
-    <w:p>
-      <w:pPr>
-        <w:rPr>
-          <w:sz w:val="28"/>
-          <w:szCs w:val="28"/>
-        </w:rPr>
-      </w:pPr>
-    </w:p>
-    <w:p>
-      <w:pPr>
-        <w:rPr>
-          <w:sz w:val="28"/>
-          <w:szCs w:val="28"/>
-        </w:rPr>
-      </w:pPr>
-    </w:p>
-    <w:p>
-      <w:pPr>
-        <w:rPr>
-          <w:sz w:val="28"/>
-          <w:szCs w:val="28"/>
-        </w:rPr>
-      </w:pPr>
-    </w:p>
-    <w:p>
-      <w:pPr>
-        <w:rPr>
-          <w:sz w:val="28"/>
-          <w:szCs w:val="28"/>
-        </w:rPr>
-      </w:pPr>
-      <w:r>
-        <w:rPr>
-          <w:sz w:val="28"/>
-          <w:szCs w:val="28"/>
-        </w:rPr>
-        <w:t>Hedwig:</w:t>
-      </w:r>
-    </w:p>
-    <w:p>
-      <w:pPr>
-        <w:rPr>
-          <w:b/>
-          <w:bCs/>
-          <w:sz w:val="28"/>
-          <w:szCs w:val="28"/>
-        </w:rPr>
-      </w:pPr>
-      <w:r>
-        <w:rPr>
-          <w:b/>
-          <w:bCs/>
-          <w:sz w:val="28"/>
-          <w:szCs w:val="28"/>
-        </w:rPr>
-        <w:t>Technisch leerdoel:</w:t>
-      </w:r>
-    </w:p>
-    <w:p>
-      <w:pPr>
-        <w:rPr>
-          <w:sz w:val="28"/>
-          <w:szCs w:val="28"/>
-        </w:rPr>
-      </w:pPr>
-      <w:proofErr w:type="gramStart"/>
-      <w:r>
-        <w:rPr>
-          <w:sz w:val="28"/>
-          <w:szCs w:val="28"/>
-        </w:rPr>
-        <w:t>ik</w:t>
-      </w:r>
-      <w:proofErr w:type="gramEnd"/>
-      <w:r>
-        <w:rPr>
-          <w:sz w:val="28"/>
-          <w:szCs w:val="28"/>
-        </w:rPr>
-        <w:t xml:space="preserve"> wil graag op het einde van de </w:t>
-      </w:r>
-      <w:proofErr w:type="spellStart"/>
-      <w:r>
-        <w:rPr>
-          <w:sz w:val="28"/>
-          <w:szCs w:val="28"/>
-        </w:rPr>
-        <w:t>challenge</w:t>
-      </w:r>
-      <w:proofErr w:type="spellEnd"/>
-      <w:r>
-        <w:rPr>
-          <w:sz w:val="28"/>
-          <w:szCs w:val="28"/>
-        </w:rPr>
-        <w:t xml:space="preserve"> weten hoe backend in elkaar zit, en zelf een database kunnen maken. Ik heb nog nooit een database gemaakt en ik ben eigenlijk best enthousiast om het uit te proberen, een database te ontwerpen en te testen.</w:t>
-      </w:r>
-    </w:p>
-    <w:p>
-      <w:pPr>
-        <w:rPr>
-          <w:b/>
-          <w:bCs/>
-          <w:sz w:val="28"/>
-          <w:szCs w:val="28"/>
-        </w:rPr>
-      </w:pPr>
-      <w:r>
-        <w:rPr>
-          <w:b/>
-          <w:bCs/>
-          <w:sz w:val="28"/>
-          <w:szCs w:val="28"/>
-        </w:rPr>
-        <w:t xml:space="preserve">Niet </w:t>
-      </w:r>
-      <w:r>
-        <w:rPr>
-          <w:b/>
-          <w:bCs/>
-          <w:sz w:val="28"/>
-          <w:szCs w:val="28"/>
-        </w:rPr>
-        <w:t>Technisch leerdoel:</w:t>
-      </w:r>
-    </w:p>
-    <w:p>
-      <w:pPr>
-        <w:rPr>
-          <w:sz w:val="28"/>
-          <w:szCs w:val="28"/>
-        </w:rPr>
-      </w:pPr>
-      <w:proofErr w:type="gramStart"/>
-      <w:r>
-        <w:rPr>
-          <w:sz w:val="28"/>
-          <w:szCs w:val="28"/>
-        </w:rPr>
-        <w:t>ik</w:t>
-      </w:r>
-      <w:proofErr w:type="gramEnd"/>
-      <w:r>
-        <w:rPr>
-          <w:sz w:val="28"/>
-          <w:szCs w:val="28"/>
-        </w:rPr>
-        <w:t xml:space="preserve"> wil deze </w:t>
-      </w:r>
-      <w:proofErr w:type="spellStart"/>
-      <w:r>
-        <w:rPr>
-          <w:sz w:val="28"/>
-          <w:szCs w:val="28"/>
-        </w:rPr>
-        <w:t>challenge</w:t>
-      </w:r>
-      <w:proofErr w:type="spellEnd"/>
-      <w:r>
-        <w:rPr>
-          <w:sz w:val="28"/>
-          <w:szCs w:val="28"/>
-        </w:rPr>
-        <w:t xml:space="preserve"> graag iets kunnen presenteren, vorige </w:t>
-      </w:r>
-      <w:proofErr w:type="spellStart"/>
-      <w:r>
-        <w:rPr>
-          <w:sz w:val="28"/>
-          <w:szCs w:val="28"/>
-        </w:rPr>
-        <w:t>challenge</w:t>
-      </w:r>
-      <w:proofErr w:type="spellEnd"/>
-      <w:r>
-        <w:rPr>
-          <w:sz w:val="28"/>
-          <w:szCs w:val="28"/>
-        </w:rPr>
-        <w:t xml:space="preserve"> hing ik zo vast dat ik niet het parallel programma had om een </w:t>
-      </w:r>
-      <w:proofErr w:type="spellStart"/>
-      <w:r>
-        <w:rPr>
-          <w:sz w:val="28"/>
-          <w:szCs w:val="28"/>
-        </w:rPr>
-        <w:t>windows</w:t>
-      </w:r>
-      <w:proofErr w:type="spellEnd"/>
-      <w:r>
-        <w:rPr>
-          <w:sz w:val="28"/>
-          <w:szCs w:val="28"/>
-        </w:rPr>
-        <w:t xml:space="preserve"> applicatie te kunnen maken. Dus wil ik deze </w:t>
-      </w:r>
-      <w:proofErr w:type="spellStart"/>
-      <w:r>
-        <w:rPr>
-          <w:sz w:val="28"/>
-          <w:szCs w:val="28"/>
-        </w:rPr>
-        <w:t>challege</w:t>
-      </w:r>
-      <w:proofErr w:type="spellEnd"/>
-      <w:r>
-        <w:rPr>
-          <w:sz w:val="28"/>
-          <w:szCs w:val="28"/>
-        </w:rPr>
         <w:t xml:space="preserve"> iets kunnen presenteren. En maakt het niet uit als hij niet volledig af is of iets niet helemaal werkt.</w:t>
       </w:r>
-    </w:p>
-    <w:p>
-      <w:pPr>
-        <w:rPr>
-          <w:b/>
-          <w:bCs/>
-          <w:sz w:val="28"/>
-          <w:szCs w:val="28"/>
-        </w:rPr>
-      </w:pPr>
-    </w:p>
-    <w:p>
-      <w:pPr>
-        <w:rPr>
-          <w:b/>
-          <w:bCs/>
-          <w:sz w:val="28"/>
-          <w:szCs w:val="28"/>
-        </w:rPr>
-      </w:pPr>
-    </w:p>
-    <w:p>
-      <w:pPr>
-        <w:rPr>
-          <w:b/>
-          <w:bCs/>
-          <w:sz w:val="28"/>
-          <w:szCs w:val="28"/>
-        </w:rPr>
-      </w:pPr>
-    </w:p>
-    <w:p>
-      <w:pPr>
-        <w:rPr>
-          <w:b/>
-          <w:bCs/>
-          <w:sz w:val="28"/>
-          <w:szCs w:val="28"/>
-        </w:rPr>
-      </w:pPr>
-    </w:p>
-    <w:p>
-      <w:pPr>
-        <w:rPr>
-          <w:b/>
-          <w:bCs/>
-          <w:sz w:val="28"/>
-          <w:szCs w:val="28"/>
-        </w:rPr>
-      </w:pPr>
     </w:p>
     <w:p>
       <w:pPr>
@@ -1449,6 +1533,7 @@
           <w:sz w:val="48"/>
           <w:szCs w:val="48"/>
         </w:rPr>
+        <w:lastRenderedPageBreak/>
         <w:t>Resultaten</w:t>
       </w:r>
       <w:r>
@@ -1772,6 +1857,7 @@
           <w:sz w:val="28"/>
           <w:szCs w:val="28"/>
         </w:rPr>
+        <w:lastRenderedPageBreak/>
         <w:t>-</w:t>
       </w:r>
       <w:proofErr w:type="spellStart"/>
@@ -2041,13 +2127,7 @@
               <w:rPr>
                 <w:rFonts w:asciiTheme="majorHAnsi" w:eastAsiaTheme="majorEastAsia" w:hAnsiTheme="majorHAnsi" w:cstheme="majorBidi"/>
               </w:rPr>
-              <w:t>Naam: Hedwig Leje</w:t>
-            </w:r>
-            <w:r>
-              <w:rPr>
-                <w:rFonts w:asciiTheme="majorHAnsi" w:eastAsiaTheme="majorEastAsia" w:hAnsiTheme="majorHAnsi" w:cstheme="majorBidi"/>
-              </w:rPr>
-              <w:t>une</w:t>
+              <w:t>Naam: Hedwig Lejeune</w:t>
             </w:r>
           </w:p>
           <w:p>
@@ -2103,13 +2183,7 @@
               <w:rPr>
                 <w:rFonts w:asciiTheme="majorHAnsi" w:eastAsiaTheme="majorEastAsia" w:hAnsiTheme="majorHAnsi" w:cstheme="majorBidi"/>
               </w:rPr>
-              <w:t xml:space="preserve">Naam: </w:t>
-            </w:r>
-            <w:r>
-              <w:rPr>
-                <w:rFonts w:asciiTheme="majorHAnsi" w:eastAsiaTheme="majorEastAsia" w:hAnsiTheme="majorHAnsi" w:cstheme="majorBidi"/>
-              </w:rPr>
-              <w:t>Samuel Bos</w:t>
+              <w:t>Naam: Samuel Bos</w:t>
             </w:r>
           </w:p>
           <w:p>
@@ -2177,13 +2251,7 @@
               <w:rPr>
                 <w:rFonts w:asciiTheme="majorHAnsi" w:eastAsiaTheme="majorEastAsia" w:hAnsiTheme="majorHAnsi" w:cstheme="majorBidi"/>
               </w:rPr>
-              <w:t xml:space="preserve">Naam: </w:t>
-            </w:r>
-            <w:r>
-              <w:rPr>
-                <w:rFonts w:asciiTheme="majorHAnsi" w:eastAsiaTheme="majorEastAsia" w:hAnsiTheme="majorHAnsi" w:cstheme="majorBidi"/>
-              </w:rPr>
-              <w:t>Jesse Jongen</w:t>
+              <w:t>Naam: Jesse Jongen</w:t>
             </w:r>
           </w:p>
           <w:p>
@@ -2387,7 +2455,6 @@
                 <w:rFonts w:asciiTheme="majorHAnsi" w:eastAsiaTheme="majorEastAsia" w:hAnsiTheme="majorHAnsi" w:cstheme="majorBidi"/>
                 <w:color w:val="0D0D0D" w:themeColor="text1" w:themeTint="F2"/>
               </w:rPr>
-              <w:lastRenderedPageBreak/>
               <w:t>Groepsregels</w:t>
             </w:r>
           </w:p>
@@ -2413,6 +2480,7 @@
                 <w:rFonts w:asciiTheme="majorHAnsi" w:eastAsiaTheme="majorEastAsia" w:hAnsiTheme="majorHAnsi" w:cstheme="majorBidi"/>
                 <w:color w:val="0D0D0D" w:themeColor="text1" w:themeTint="F2"/>
               </w:rPr>
+              <w:lastRenderedPageBreak/>
               <w:t>Doelstelling</w:t>
             </w:r>
           </w:p>
@@ -3185,7 +3253,6 @@
                 <w:rFonts w:asciiTheme="majorHAnsi" w:eastAsiaTheme="majorEastAsia" w:hAnsiTheme="majorHAnsi" w:cstheme="majorBidi"/>
                 <w:color w:val="000000" w:themeColor="text1"/>
               </w:rPr>
-              <w:lastRenderedPageBreak/>
               <w:t>Taak: houdt de groep bij elkaar, kan met iedereen overweg en zorgt voor een positieve sfeer. Heeft geen duidelijke eigen mening.</w:t>
             </w:r>
           </w:p>
@@ -3530,7 +3597,7 @@
                           <pic:cNvPicPr/>
                         </pic:nvPicPr>
                         <pic:blipFill>
-                          <a:blip r:embed="rId8" cstate="print">
+                          <a:blip r:embed="rId10" cstate="print">
                             <a:extLst>
                               <a:ext uri="{28A0092B-C50C-407E-A947-70E740481C1C}">
                                 <a14:useLocalDpi xmlns:a14="http://schemas.microsoft.com/office/drawing/2010/main" val="0"/>
@@ -3599,35 +3666,82 @@
                 <w:rFonts w:asciiTheme="majorHAnsi" w:eastAsiaTheme="majorEastAsia" w:hAnsiTheme="majorHAnsi" w:cstheme="majorBidi"/>
                 <w:color w:val="0D0D0D" w:themeColor="text1" w:themeTint="F2"/>
               </w:rPr>
-              <w:t>Jesse Jongen</w:t>
-            </w:r>
-          </w:p>
-          <w:p>
-            <w:pPr>
-              <w:rPr>
-                <w:rFonts w:asciiTheme="majorHAnsi" w:eastAsiaTheme="majorEastAsia" w:hAnsiTheme="majorHAnsi" w:cstheme="majorBidi"/>
-                <w:color w:val="0D0D0D" w:themeColor="text1" w:themeTint="F2"/>
-              </w:rPr>
-            </w:pPr>
-          </w:p>
-          <w:p>
-            <w:pPr>
-              <w:rPr>
-                <w:rFonts w:asciiTheme="majorHAnsi" w:eastAsiaTheme="majorEastAsia" w:hAnsiTheme="majorHAnsi" w:cstheme="majorBidi"/>
-                <w:color w:val="0D0D0D" w:themeColor="text1" w:themeTint="F2"/>
-              </w:rPr>
-            </w:pPr>
-          </w:p>
-          <w:p>
-            <w:pPr>
-              <w:rPr>
-                <w:rFonts w:asciiTheme="majorHAnsi" w:eastAsiaTheme="majorEastAsia" w:hAnsiTheme="majorHAnsi" w:cstheme="majorBidi"/>
-                <w:color w:val="0D0D0D" w:themeColor="text1" w:themeTint="F2"/>
-              </w:rPr>
-            </w:pPr>
-          </w:p>
-          <w:p>
-            <w:pPr>
+              <w:t>Jesse Jo</w:t>
+            </w:r>
+            <w:r>
+              <w:rPr>
+                <w:rFonts w:asciiTheme="majorHAnsi" w:eastAsiaTheme="majorEastAsia" w:hAnsiTheme="majorHAnsi" w:cstheme="majorBidi"/>
+                <w:color w:val="0D0D0D" w:themeColor="text1" w:themeTint="F2"/>
+              </w:rPr>
+              <w:t>ngen</w:t>
+            </w:r>
+          </w:p>
+          <w:p>
+            <w:pPr>
+              <w:pStyle w:val="Lijstalinea"/>
+              <w:rPr>
+                <w:rFonts w:asciiTheme="majorHAnsi" w:eastAsiaTheme="majorEastAsia" w:hAnsiTheme="majorHAnsi" w:cstheme="majorBidi"/>
+                <w:color w:val="0D0D0D" w:themeColor="text1" w:themeTint="F2"/>
+              </w:rPr>
+            </w:pPr>
+          </w:p>
+          <w:p>
+            <w:pPr>
+              <w:pStyle w:val="Lijstalinea"/>
+              <w:rPr>
+                <w:rFonts w:asciiTheme="majorHAnsi" w:eastAsiaTheme="majorEastAsia" w:hAnsiTheme="majorHAnsi" w:cstheme="majorBidi"/>
+                <w:color w:val="0D0D0D" w:themeColor="text1" w:themeTint="F2"/>
+              </w:rPr>
+            </w:pPr>
+          </w:p>
+          <w:p>
+            <w:pPr>
+              <w:pStyle w:val="Lijstalinea"/>
+              <w:rPr>
+                <w:rFonts w:asciiTheme="majorHAnsi" w:eastAsiaTheme="majorEastAsia" w:hAnsiTheme="majorHAnsi" w:cstheme="majorBidi"/>
+                <w:color w:val="0D0D0D" w:themeColor="text1" w:themeTint="F2"/>
+              </w:rPr>
+            </w:pPr>
+          </w:p>
+          <w:p>
+            <w:pPr>
+              <w:pStyle w:val="Lijstalinea"/>
+              <w:rPr>
+                <w:rFonts w:asciiTheme="majorHAnsi" w:eastAsiaTheme="majorEastAsia" w:hAnsiTheme="majorHAnsi" w:cstheme="majorBidi"/>
+                <w:color w:val="0D0D0D" w:themeColor="text1" w:themeTint="F2"/>
+              </w:rPr>
+            </w:pPr>
+          </w:p>
+          <w:p>
+            <w:pPr>
+              <w:pStyle w:val="Lijstalinea"/>
+              <w:rPr>
+                <w:rFonts w:asciiTheme="majorHAnsi" w:eastAsiaTheme="majorEastAsia" w:hAnsiTheme="majorHAnsi" w:cstheme="majorBidi"/>
+                <w:color w:val="0D0D0D" w:themeColor="text1" w:themeTint="F2"/>
+              </w:rPr>
+            </w:pPr>
+          </w:p>
+          <w:p>
+            <w:pPr>
+              <w:pStyle w:val="Lijstalinea"/>
+              <w:rPr>
+                <w:rFonts w:asciiTheme="majorHAnsi" w:eastAsiaTheme="majorEastAsia" w:hAnsiTheme="majorHAnsi" w:cstheme="majorBidi"/>
+                <w:color w:val="0D0D0D" w:themeColor="text1" w:themeTint="F2"/>
+              </w:rPr>
+            </w:pPr>
+          </w:p>
+          <w:p>
+            <w:pPr>
+              <w:pStyle w:val="Lijstalinea"/>
+              <w:rPr>
+                <w:rFonts w:asciiTheme="majorHAnsi" w:eastAsiaTheme="majorEastAsia" w:hAnsiTheme="majorHAnsi" w:cstheme="majorBidi"/>
+                <w:color w:val="0D0D0D" w:themeColor="text1" w:themeTint="F2"/>
+              </w:rPr>
+            </w:pPr>
+          </w:p>
+          <w:p>
+            <w:pPr>
+              <w:pStyle w:val="Lijstalinea"/>
               <w:rPr>
                 <w:rFonts w:asciiTheme="majorHAnsi" w:eastAsiaTheme="majorEastAsia" w:hAnsiTheme="majorHAnsi" w:cstheme="majorBidi"/>
                 <w:color w:val="0D0D0D" w:themeColor="text1" w:themeTint="F2"/>
@@ -3641,16 +3755,16 @@
               </w:rPr>
               <w:lastRenderedPageBreak/>
               <w:drawing>
-                <wp:anchor distT="0" distB="0" distL="114300" distR="114300" simplePos="0" relativeHeight="251658240" behindDoc="1" locked="0" layoutInCell="1" allowOverlap="1" wp14:anchorId="594B6366" wp14:editId="5FEF69CE">
+                <wp:anchor distT="0" distB="0" distL="114300" distR="114300" simplePos="0" relativeHeight="251658240" behindDoc="1" locked="0" layoutInCell="1" allowOverlap="1" wp14:anchorId="594B6366" wp14:editId="06C2DA6A">
                   <wp:simplePos x="0" y="0"/>
                   <wp:positionH relativeFrom="column">
-                    <wp:posOffset>931040</wp:posOffset>
+                    <wp:posOffset>1041592</wp:posOffset>
                   </wp:positionH>
                   <wp:positionV relativeFrom="paragraph">
-                    <wp:posOffset>-323904</wp:posOffset>
+                    <wp:posOffset>-370524</wp:posOffset>
                   </wp:positionV>
-                  <wp:extent cx="1291250" cy="2126314"/>
-                  <wp:effectExtent l="1588" t="0" r="6032" b="6033"/>
+                  <wp:extent cx="1389603" cy="2288273"/>
+                  <wp:effectExtent l="0" t="4763" r="2858" b="2857"/>
                   <wp:wrapNone/>
                   <wp:docPr id="1" name="Afbeelding 1" descr="Afbeelding met tekst&#10;&#10;Automatisch gegenereerde beschrijving"/>
                   <wp:cNvGraphicFramePr>
@@ -3664,7 +3778,7 @@
                           <pic:cNvPicPr/>
                         </pic:nvPicPr>
                         <pic:blipFill rotWithShape="1">
-                          <a:blip r:embed="rId9" cstate="print">
+                          <a:blip r:embed="rId11" cstate="print">
                             <a:extLst>
                               <a:ext uri="{28A0092B-C50C-407E-A947-70E740481C1C}">
                                 <a14:useLocalDpi xmlns:a14="http://schemas.microsoft.com/office/drawing/2010/main" val="0"/>
@@ -3677,7 +3791,7 @@
                         <pic:spPr bwMode="auto">
                           <a:xfrm rot="5400000">
                             <a:off x="0" y="0"/>
-                            <a:ext cx="1291250" cy="2126314"/>
+                            <a:ext cx="1389603" cy="2288273"/>
                           </a:xfrm>
                           <a:prstGeom prst="rect">
                             <a:avLst/>
@@ -3746,7 +3860,6 @@
           </w:p>
           <w:p>
             <w:pPr>
-              <w:ind w:left="360"/>
               <w:rPr>
                 <w:rFonts w:asciiTheme="majorHAnsi" w:eastAsiaTheme="majorEastAsia" w:hAnsiTheme="majorHAnsi" w:cstheme="majorBidi"/>
                 <w:color w:val="0D0D0D" w:themeColor="text1" w:themeTint="F2"/>
@@ -3844,7 +3957,7 @@
                           <pic:cNvPicPr/>
                         </pic:nvPicPr>
                         <pic:blipFill rotWithShape="1">
-                          <a:blip r:embed="rId10" cstate="print">
+                          <a:blip r:embed="rId12" cstate="print">
                             <a:extLst>
                               <a:ext uri="{28A0092B-C50C-407E-A947-70E740481C1C}">
                                 <a14:useLocalDpi xmlns:a14="http://schemas.microsoft.com/office/drawing/2010/main" val="0"/>
@@ -3978,7 +4091,7 @@
                           <pic:cNvPicPr/>
                         </pic:nvPicPr>
                         <pic:blipFill rotWithShape="1">
-                          <a:blip r:embed="rId11" cstate="print">
+                          <a:blip r:embed="rId13" cstate="print">
                             <a:extLst>
                               <a:ext uri="{28A0092B-C50C-407E-A947-70E740481C1C}">
                                 <a14:useLocalDpi xmlns:a14="http://schemas.microsoft.com/office/drawing/2010/main" val="0"/>
@@ -4122,14 +4235,6 @@
     <w:p>
       <w:pPr>
         <w:rPr>
-          <w:sz w:val="52"/>
-          <w:szCs w:val="52"/>
-        </w:rPr>
-      </w:pPr>
-    </w:p>
-    <w:p>
-      <w:pPr>
-        <w:rPr>
           <w:sz w:val="32"/>
           <w:szCs w:val="32"/>
         </w:rPr>
@@ -4266,7 +4371,42 @@
           <w:sz w:val="28"/>
           <w:szCs w:val="28"/>
         </w:rPr>
-        <w:t>Het dashboard met een overzicht. Ook HTML en CSS gebruiken. Overzichtelijk maken</w:t>
+        <w:t>Het dashboard met een overzicht</w:t>
+      </w:r>
+      <w:r>
+        <w:rPr>
+          <w:sz w:val="28"/>
+          <w:szCs w:val="28"/>
+        </w:rPr>
+        <w:t xml:space="preserve"> programmeren</w:t>
+      </w:r>
+      <w:r>
+        <w:rPr>
+          <w:sz w:val="28"/>
+          <w:szCs w:val="28"/>
+        </w:rPr>
+        <w:t>. Ook HTML en CSS gebruiken</w:t>
+      </w:r>
+      <w:r>
+        <w:rPr>
+          <w:sz w:val="28"/>
+          <w:szCs w:val="28"/>
+        </w:rPr>
+        <w:t>, en o</w:t>
+      </w:r>
+      <w:r>
+        <w:rPr>
+          <w:sz w:val="28"/>
+          <w:szCs w:val="28"/>
+        </w:rPr>
+        <w:t>verzichtelijk maken</w:t>
+      </w:r>
+      <w:r>
+        <w:rPr>
+          <w:sz w:val="28"/>
+          <w:szCs w:val="28"/>
+        </w:rPr>
+        <w:t>.</w:t>
       </w:r>
     </w:p>
     <w:p>
@@ -4301,7 +4441,35 @@
           <w:sz w:val="28"/>
           <w:szCs w:val="28"/>
         </w:rPr>
-        <w:t>HTML en CSS gebruiken. Ook overzichtelijk</w:t>
+        <w:t xml:space="preserve">Met </w:t>
+      </w:r>
+      <w:r>
+        <w:rPr>
+          <w:sz w:val="28"/>
+          <w:szCs w:val="28"/>
+        </w:rPr>
+        <w:t>HTML en CSS</w:t>
+      </w:r>
+      <w:r>
+        <w:rPr>
+          <w:sz w:val="28"/>
+          <w:szCs w:val="28"/>
+        </w:rPr>
+        <w:t xml:space="preserve"> programmeren</w:t>
+      </w:r>
+      <w:r>
+        <w:rPr>
+          <w:sz w:val="28"/>
+          <w:szCs w:val="28"/>
+        </w:rPr>
+        <w:t>. Ook overzichtelijk</w:t>
+      </w:r>
+      <w:r>
+        <w:rPr>
+          <w:sz w:val="28"/>
+          <w:szCs w:val="28"/>
+        </w:rPr>
+        <w:t xml:space="preserve"> maken.</w:t>
       </w:r>
     </w:p>
     <w:p>
@@ -4371,31 +4539,43 @@
           <w:sz w:val="28"/>
           <w:szCs w:val="28"/>
         </w:rPr>
-        <w:t>Buttons maken, waardoor de klant een nieuwe categorie kan maken. HTML en CSS.</w:t>
-      </w:r>
-    </w:p>
-    <w:p>
-      <w:pPr>
-        <w:rPr>
-          <w:sz w:val="28"/>
-          <w:szCs w:val="28"/>
-        </w:rPr>
-      </w:pPr>
-      <w:proofErr w:type="gramStart"/>
+        <w:t xml:space="preserve">Buttons maken, waardoor de klant een nieuwe </w:t>
+      </w:r>
+      <w:r>
+        <w:rPr>
+          <w:sz w:val="28"/>
+          <w:szCs w:val="28"/>
+        </w:rPr>
+        <w:t xml:space="preserve">keuzes </w:t>
+      </w:r>
+      <w:r>
+        <w:rPr>
+          <w:sz w:val="28"/>
+          <w:szCs w:val="28"/>
+        </w:rPr>
+        <w:t>kan maken. HTML en CS</w:t>
+      </w:r>
+      <w:r>
+        <w:rPr>
+          <w:sz w:val="28"/>
+          <w:szCs w:val="28"/>
+        </w:rPr>
+        <w:t>S gebruiken.</w:t>
+      </w:r>
+    </w:p>
+    <w:p>
+      <w:pPr>
+        <w:rPr>
+          <w:sz w:val="28"/>
+          <w:szCs w:val="28"/>
+        </w:rPr>
+      </w:pPr>
       <w:r>
         <w:rPr>
           <w:sz w:val="36"/>
           <w:szCs w:val="36"/>
         </w:rPr>
-        <w:t>Back end</w:t>
-      </w:r>
-      <w:proofErr w:type="gramEnd"/>
-      <w:r>
-        <w:rPr>
-          <w:sz w:val="36"/>
-          <w:szCs w:val="36"/>
-        </w:rPr>
-        <w:t xml:space="preserve"> taken</w:t>
+        <w:t>Backend taken</w:t>
       </w:r>
       <w:r>
         <w:rPr>
@@ -4454,23 +4634,21 @@
           <w:sz w:val="28"/>
           <w:szCs w:val="28"/>
         </w:rPr>
-        <w:t xml:space="preserve">Database tabel maken waardoor alle transacties </w:t>
-      </w:r>
-      <w:proofErr w:type="gramStart"/>
-      <w:r>
-        <w:rPr>
-          <w:sz w:val="28"/>
-          <w:szCs w:val="28"/>
-        </w:rPr>
-        <w:t>bewaart</w:t>
-      </w:r>
-      <w:proofErr w:type="gramEnd"/>
-      <w:r>
-        <w:rPr>
-          <w:sz w:val="28"/>
-          <w:szCs w:val="28"/>
-        </w:rPr>
-        <w:t xml:space="preserve"> worden bij een bepaalde user</w:t>
+        <w:t>Database tabel maken waardoor alle transacties bewaar</w:t>
+      </w:r>
+      <w:r>
+        <w:rPr>
+          <w:sz w:val="28"/>
+          <w:szCs w:val="28"/>
+        </w:rPr>
+        <w:t xml:space="preserve">d </w:t>
+      </w:r>
+      <w:r>
+        <w:rPr>
+          <w:sz w:val="28"/>
+          <w:szCs w:val="28"/>
+        </w:rPr>
+        <w:t>worden bij een bepaalde user</w:t>
       </w:r>
     </w:p>
     <w:p>
@@ -4538,17 +4716,15 @@
           <w:sz w:val="28"/>
           <w:szCs w:val="28"/>
         </w:rPr>
-        <w:t xml:space="preserve">Ook bij deze het budget goed bewaren in een tabel. Hierdoor </w:t>
-      </w:r>
-      <w:proofErr w:type="gramStart"/>
-      <w:r>
-        <w:rPr>
-          <w:sz w:val="28"/>
-          <w:szCs w:val="28"/>
-        </w:rPr>
-        <w:t>word</w:t>
-      </w:r>
-      <w:proofErr w:type="gramEnd"/>
+        <w:t>Ook bij deze het budget goed bewaren in een tabel. Hierdoor word</w:t>
+      </w:r>
+      <w:r>
+        <w:rPr>
+          <w:sz w:val="28"/>
+          <w:szCs w:val="28"/>
+        </w:rPr>
+        <w:t>t</w:t>
+      </w:r>
       <w:r>
         <w:rPr>
           <w:sz w:val="28"/>
@@ -4571,46 +4747,6 @@
         <w:rPr>
           <w:sz w:val="24"/>
           <w:szCs w:val="24"/>
-        </w:rPr>
-      </w:pPr>
-    </w:p>
-    <w:p>
-      <w:pPr>
-        <w:rPr>
-          <w:sz w:val="28"/>
-          <w:szCs w:val="28"/>
-        </w:rPr>
-      </w:pPr>
-    </w:p>
-    <w:p>
-      <w:pPr>
-        <w:rPr>
-          <w:sz w:val="28"/>
-          <w:szCs w:val="28"/>
-        </w:rPr>
-      </w:pPr>
-    </w:p>
-    <w:p>
-      <w:pPr>
-        <w:rPr>
-          <w:sz w:val="28"/>
-          <w:szCs w:val="28"/>
-        </w:rPr>
-      </w:pPr>
-    </w:p>
-    <w:p>
-      <w:pPr>
-        <w:rPr>
-          <w:sz w:val="28"/>
-          <w:szCs w:val="28"/>
-        </w:rPr>
-      </w:pPr>
-    </w:p>
-    <w:p>
-      <w:pPr>
-        <w:rPr>
-          <w:sz w:val="28"/>
-          <w:szCs w:val="28"/>
         </w:rPr>
       </w:pPr>
     </w:p>

</xml_diff>